<commit_message>
added "Lernnverfahren" slides to presentation.pptx and retrained main model
</commit_message>
<xml_diff>
--- a/presentation/formeln.docx
+++ b/presentation/formeln.docx
@@ -5,8 +5,9 @@
     <w:p>
       <w:pPr>
         <w:rPr>
-          <w:sz w:val="44"/>
-          <w:szCs w:val="44"/>
+          <w:rFonts w:eastAsiaTheme="minorEastAsia"/>
+          <w:sz w:val="96"/>
+          <w:szCs w:val="96"/>
         </w:rPr>
       </w:pPr>
       <m:oMathPara>
@@ -14,8 +15,8 @@
           <m:r>
             <w:rPr>
               <w:rFonts w:ascii="Cambria Math" w:hAnsi="Cambria Math"/>
-              <w:sz w:val="44"/>
-              <w:szCs w:val="44"/>
+              <w:sz w:val="96"/>
+              <w:szCs w:val="96"/>
             </w:rPr>
             <m:t>v=</m:t>
           </m:r>
@@ -27,8 +28,8 @@
                 <w:rPr>
                   <w:rFonts w:ascii="Cambria Math" w:hAnsi="Cambria Math"/>
                   <w:i/>
-                  <w:sz w:val="44"/>
-                  <w:szCs w:val="44"/>
+                  <w:sz w:val="96"/>
+                  <w:szCs w:val="96"/>
                 </w:rPr>
               </m:ctrlPr>
             </m:naryPr>
@@ -36,8 +37,8 @@
               <m:r>
                 <w:rPr>
                   <w:rFonts w:ascii="Cambria Math" w:hAnsi="Cambria Math"/>
-                  <w:sz w:val="44"/>
-                  <w:szCs w:val="44"/>
+                  <w:sz w:val="96"/>
+                  <w:szCs w:val="96"/>
                 </w:rPr>
                 <m:t>i=1</m:t>
               </m:r>
@@ -46,8 +47,8 @@
               <m:r>
                 <w:rPr>
                   <w:rFonts w:ascii="Cambria Math" w:hAnsi="Cambria Math"/>
-                  <w:sz w:val="44"/>
-                  <w:szCs w:val="44"/>
+                  <w:sz w:val="96"/>
+                  <w:szCs w:val="96"/>
                 </w:rPr>
                 <m:t>n</m:t>
               </m:r>
@@ -59,8 +60,8 @@
                     <w:rPr>
                       <w:rFonts w:ascii="Cambria Math" w:hAnsi="Cambria Math"/>
                       <w:i/>
-                      <w:sz w:val="44"/>
-                      <w:szCs w:val="44"/>
+                      <w:sz w:val="96"/>
+                      <w:szCs w:val="96"/>
                     </w:rPr>
                   </m:ctrlPr>
                 </m:sSubPr>
@@ -68,8 +69,8 @@
                   <m:r>
                     <w:rPr>
                       <w:rFonts w:ascii="Cambria Math" w:hAnsi="Cambria Math"/>
-                      <w:sz w:val="44"/>
-                      <w:szCs w:val="44"/>
+                      <w:sz w:val="96"/>
+                      <w:szCs w:val="96"/>
                     </w:rPr>
                     <m:t>x</m:t>
                   </m:r>
@@ -78,8 +79,8 @@
                   <m:r>
                     <w:rPr>
                       <w:rFonts w:ascii="Cambria Math" w:hAnsi="Cambria Math"/>
-                      <w:sz w:val="44"/>
-                      <w:szCs w:val="44"/>
+                      <w:sz w:val="96"/>
+                      <w:szCs w:val="96"/>
                     </w:rPr>
                     <m:t>i</m:t>
                   </m:r>
@@ -88,8 +89,8 @@
               <m:r>
                 <w:rPr>
                   <w:rFonts w:ascii="Cambria Math" w:hAnsi="Cambria Math"/>
-                  <w:sz w:val="44"/>
-                  <w:szCs w:val="44"/>
+                  <w:sz w:val="96"/>
+                  <w:szCs w:val="96"/>
                 </w:rPr>
                 <m:t>∙</m:t>
               </m:r>
@@ -99,8 +100,8 @@
                     <w:rPr>
                       <w:rFonts w:ascii="Cambria Math" w:hAnsi="Cambria Math"/>
                       <w:i/>
-                      <w:sz w:val="44"/>
-                      <w:szCs w:val="44"/>
+                      <w:sz w:val="96"/>
+                      <w:szCs w:val="96"/>
                     </w:rPr>
                   </m:ctrlPr>
                 </m:sSubPr>
@@ -108,8 +109,8 @@
                   <m:r>
                     <w:rPr>
                       <w:rFonts w:ascii="Cambria Math" w:hAnsi="Cambria Math"/>
-                      <w:sz w:val="44"/>
-                      <w:szCs w:val="44"/>
+                      <w:sz w:val="96"/>
+                      <w:szCs w:val="96"/>
                     </w:rPr>
                     <m:t>w</m:t>
                   </m:r>
@@ -118,29 +119,508 @@
                   <m:r>
                     <w:rPr>
                       <w:rFonts w:ascii="Cambria Math" w:hAnsi="Cambria Math"/>
-                      <w:sz w:val="44"/>
-                      <w:szCs w:val="44"/>
+                      <w:sz w:val="96"/>
+                      <w:szCs w:val="96"/>
                     </w:rPr>
                     <m:t>i</m:t>
                   </m:r>
                 </m:sub>
               </m:sSub>
-              <m:r>
-                <w:rPr>
-                  <w:rFonts w:ascii="Cambria Math" w:hAnsi="Cambria Math"/>
-                  <w:sz w:val="44"/>
-                  <w:szCs w:val="44"/>
-                </w:rPr>
-                <m:t>+</m:t>
-              </m:r>
+            </m:e>
+          </m:nary>
+          <m:r>
+            <w:rPr>
+              <w:rFonts w:ascii="Cambria Math" w:hAnsi="Cambria Math"/>
+              <w:sz w:val="96"/>
+              <w:szCs w:val="96"/>
+            </w:rPr>
+            <m:t>+</m:t>
+          </m:r>
+          <m:sSub>
+            <m:sSubPr>
+              <m:ctrlPr>
+                <w:rPr>
+                  <w:rFonts w:ascii="Cambria Math" w:hAnsi="Cambria Math"/>
+                  <w:i/>
+                  <w:sz w:val="96"/>
+                  <w:szCs w:val="96"/>
+                </w:rPr>
+              </m:ctrlPr>
+            </m:sSubPr>
+            <m:e>
+              <m:r>
+                <w:rPr>
+                  <w:rFonts w:ascii="Cambria Math" w:hAnsi="Cambria Math"/>
+                  <w:sz w:val="96"/>
+                  <w:szCs w:val="96"/>
+                </w:rPr>
+                <m:t>w</m:t>
+              </m:r>
+            </m:e>
+            <m:sub>
+              <m:r>
+                <w:rPr>
+                  <w:rFonts w:ascii="Cambria Math" w:hAnsi="Cambria Math"/>
+                  <w:sz w:val="96"/>
+                  <w:szCs w:val="96"/>
+                </w:rPr>
+                <m:t>0</m:t>
+              </m:r>
+            </m:sub>
+          </m:sSub>
+        </m:oMath>
+      </m:oMathPara>
+    </w:p>
+    <w:p>
+      <w:pPr>
+        <w:rPr>
+          <w:rFonts w:eastAsiaTheme="minorEastAsia"/>
+          <w:sz w:val="96"/>
+          <w:szCs w:val="96"/>
+        </w:rPr>
+      </w:pPr>
+      <m:oMathPara>
+        <m:oMath>
+          <m:r>
+            <w:rPr>
+              <w:rFonts w:ascii="Cambria Math" w:hAnsi="Cambria Math"/>
+              <w:sz w:val="96"/>
+              <w:szCs w:val="96"/>
+            </w:rPr>
+            <m:t>v=</m:t>
+          </m:r>
+          <m:sSub>
+            <m:sSubPr>
+              <m:ctrlPr>
+                <w:rPr>
+                  <w:rFonts w:ascii="Cambria Math" w:hAnsi="Cambria Math"/>
+                  <w:i/>
+                  <w:sz w:val="96"/>
+                  <w:szCs w:val="96"/>
+                </w:rPr>
+              </m:ctrlPr>
+            </m:sSubPr>
+            <m:e>
+              <m:r>
+                <w:rPr>
+                  <w:rFonts w:ascii="Cambria Math" w:hAnsi="Cambria Math"/>
+                  <w:sz w:val="96"/>
+                  <w:szCs w:val="96"/>
+                </w:rPr>
+                <m:t>x</m:t>
+              </m:r>
+            </m:e>
+            <m:sub>
+              <m:r>
+                <w:rPr>
+                  <w:rFonts w:ascii="Cambria Math" w:hAnsi="Cambria Math"/>
+                  <w:sz w:val="96"/>
+                  <w:szCs w:val="96"/>
+                </w:rPr>
+                <m:t>1</m:t>
+              </m:r>
+            </m:sub>
+          </m:sSub>
+          <m:r>
+            <w:rPr>
+              <w:rFonts w:ascii="Cambria Math" w:hAnsi="Cambria Math"/>
+              <w:sz w:val="96"/>
+              <w:szCs w:val="96"/>
+            </w:rPr>
+            <m:t>∙</m:t>
+          </m:r>
+          <m:sSub>
+            <m:sSubPr>
+              <m:ctrlPr>
+                <w:rPr>
+                  <w:rFonts w:ascii="Cambria Math" w:hAnsi="Cambria Math"/>
+                  <w:i/>
+                  <w:sz w:val="96"/>
+                  <w:szCs w:val="96"/>
+                </w:rPr>
+              </m:ctrlPr>
+            </m:sSubPr>
+            <m:e>
+              <m:r>
+                <w:rPr>
+                  <w:rFonts w:ascii="Cambria Math" w:hAnsi="Cambria Math"/>
+                  <w:sz w:val="96"/>
+                  <w:szCs w:val="96"/>
+                </w:rPr>
+                <m:t>w</m:t>
+              </m:r>
+            </m:e>
+            <m:sub>
+              <m:r>
+                <w:rPr>
+                  <w:rFonts w:ascii="Cambria Math" w:hAnsi="Cambria Math"/>
+                  <w:sz w:val="96"/>
+                  <w:szCs w:val="96"/>
+                </w:rPr>
+                <m:t>11</m:t>
+              </m:r>
+            </m:sub>
+          </m:sSub>
+          <m:r>
+            <w:rPr>
+              <w:rFonts w:ascii="Cambria Math" w:hAnsi="Cambria Math"/>
+              <w:sz w:val="96"/>
+              <w:szCs w:val="96"/>
+            </w:rPr>
+            <m:t>+</m:t>
+          </m:r>
+          <m:sSub>
+            <m:sSubPr>
+              <m:ctrlPr>
+                <w:rPr>
+                  <w:rFonts w:ascii="Cambria Math" w:hAnsi="Cambria Math"/>
+                  <w:i/>
+                  <w:sz w:val="96"/>
+                  <w:szCs w:val="96"/>
+                </w:rPr>
+              </m:ctrlPr>
+            </m:sSubPr>
+            <m:e>
+              <m:r>
+                <w:rPr>
+                  <w:rFonts w:ascii="Cambria Math" w:hAnsi="Cambria Math"/>
+                  <w:sz w:val="96"/>
+                  <w:szCs w:val="96"/>
+                </w:rPr>
+                <m:t>x</m:t>
+              </m:r>
+            </m:e>
+            <m:sub>
+              <m:r>
+                <w:rPr>
+                  <w:rFonts w:ascii="Cambria Math" w:hAnsi="Cambria Math"/>
+                  <w:sz w:val="96"/>
+                  <w:szCs w:val="96"/>
+                </w:rPr>
+                <m:t>2</m:t>
+              </m:r>
+            </m:sub>
+          </m:sSub>
+          <m:r>
+            <w:rPr>
+              <w:rFonts w:ascii="Cambria Math" w:hAnsi="Cambria Math"/>
+              <w:sz w:val="96"/>
+              <w:szCs w:val="96"/>
+            </w:rPr>
+            <m:t>∙</m:t>
+          </m:r>
+          <m:sSub>
+            <m:sSubPr>
+              <m:ctrlPr>
+                <w:rPr>
+                  <w:rFonts w:ascii="Cambria Math" w:hAnsi="Cambria Math"/>
+                  <w:i/>
+                  <w:sz w:val="96"/>
+                  <w:szCs w:val="96"/>
+                </w:rPr>
+              </m:ctrlPr>
+            </m:sSubPr>
+            <m:e>
+              <m:r>
+                <w:rPr>
+                  <w:rFonts w:ascii="Cambria Math" w:hAnsi="Cambria Math"/>
+                  <w:sz w:val="96"/>
+                  <w:szCs w:val="96"/>
+                </w:rPr>
+                <m:t>w</m:t>
+              </m:r>
+            </m:e>
+            <m:sub>
+              <m:r>
+                <w:rPr>
+                  <w:rFonts w:ascii="Cambria Math" w:hAnsi="Cambria Math"/>
+                  <w:sz w:val="96"/>
+                  <w:szCs w:val="96"/>
+                </w:rPr>
+                <m:t>21</m:t>
+              </m:r>
+            </m:sub>
+          </m:sSub>
+          <m:r>
+            <w:rPr>
+              <w:rFonts w:ascii="Cambria Math" w:hAnsi="Cambria Math"/>
+              <w:sz w:val="96"/>
+              <w:szCs w:val="96"/>
+            </w:rPr>
+            <m:t>+</m:t>
+          </m:r>
+          <m:sSub>
+            <m:sSubPr>
+              <m:ctrlPr>
+                <w:rPr>
+                  <w:rFonts w:ascii="Cambria Math" w:hAnsi="Cambria Math"/>
+                  <w:i/>
+                  <w:sz w:val="96"/>
+                  <w:szCs w:val="96"/>
+                </w:rPr>
+              </m:ctrlPr>
+            </m:sSubPr>
+            <m:e>
+              <m:r>
+                <w:rPr>
+                  <w:rFonts w:ascii="Cambria Math" w:hAnsi="Cambria Math"/>
+                  <w:sz w:val="96"/>
+                  <w:szCs w:val="96"/>
+                </w:rPr>
+                <m:t>x</m:t>
+              </m:r>
+            </m:e>
+            <m:sub>
+              <m:r>
+                <w:rPr>
+                  <w:rFonts w:ascii="Cambria Math" w:hAnsi="Cambria Math"/>
+                  <w:sz w:val="96"/>
+                  <w:szCs w:val="96"/>
+                </w:rPr>
+                <m:t>3</m:t>
+              </m:r>
+            </m:sub>
+          </m:sSub>
+          <m:r>
+            <w:rPr>
+              <w:rFonts w:ascii="Cambria Math" w:hAnsi="Cambria Math"/>
+              <w:sz w:val="96"/>
+              <w:szCs w:val="96"/>
+            </w:rPr>
+            <m:t>∙</m:t>
+          </m:r>
+          <m:sSub>
+            <m:sSubPr>
+              <m:ctrlPr>
+                <w:rPr>
+                  <w:rFonts w:ascii="Cambria Math" w:hAnsi="Cambria Math"/>
+                  <w:i/>
+                  <w:sz w:val="96"/>
+                  <w:szCs w:val="96"/>
+                </w:rPr>
+              </m:ctrlPr>
+            </m:sSubPr>
+            <m:e>
+              <m:r>
+                <w:rPr>
+                  <w:rFonts w:ascii="Cambria Math" w:hAnsi="Cambria Math"/>
+                  <w:sz w:val="96"/>
+                  <w:szCs w:val="96"/>
+                </w:rPr>
+                <m:t>w</m:t>
+              </m:r>
+            </m:e>
+            <m:sub>
+              <m:r>
+                <w:rPr>
+                  <w:rFonts w:ascii="Cambria Math" w:hAnsi="Cambria Math"/>
+                  <w:sz w:val="96"/>
+                  <w:szCs w:val="96"/>
+                </w:rPr>
+                <m:t>31</m:t>
+              </m:r>
+            </m:sub>
+          </m:sSub>
+          <m:r>
+            <w:rPr>
+              <w:rFonts w:ascii="Cambria Math" w:hAnsi="Cambria Math"/>
+              <w:sz w:val="96"/>
+              <w:szCs w:val="96"/>
+            </w:rPr>
+            <m:t>+</m:t>
+          </m:r>
+          <m:sSub>
+            <m:sSubPr>
+              <m:ctrlPr>
+                <w:rPr>
+                  <w:rFonts w:ascii="Cambria Math" w:hAnsi="Cambria Math"/>
+                  <w:i/>
+                  <w:sz w:val="96"/>
+                  <w:szCs w:val="96"/>
+                </w:rPr>
+              </m:ctrlPr>
+            </m:sSubPr>
+            <m:e>
+              <m:r>
+                <w:rPr>
+                  <w:rFonts w:ascii="Cambria Math" w:hAnsi="Cambria Math"/>
+                  <w:sz w:val="96"/>
+                  <w:szCs w:val="96"/>
+                </w:rPr>
+                <m:t>x</m:t>
+              </m:r>
+            </m:e>
+            <m:sub>
+              <m:r>
+                <w:rPr>
+                  <w:rFonts w:ascii="Cambria Math" w:hAnsi="Cambria Math"/>
+                  <w:sz w:val="96"/>
+                  <w:szCs w:val="96"/>
+                </w:rPr>
+                <m:t>4</m:t>
+              </m:r>
+            </m:sub>
+          </m:sSub>
+          <m:r>
+            <w:rPr>
+              <w:rFonts w:ascii="Cambria Math" w:hAnsi="Cambria Math"/>
+              <w:sz w:val="96"/>
+              <w:szCs w:val="96"/>
+            </w:rPr>
+            <m:t>∙</m:t>
+          </m:r>
+          <m:sSub>
+            <m:sSubPr>
+              <m:ctrlPr>
+                <w:rPr>
+                  <w:rFonts w:ascii="Cambria Math" w:hAnsi="Cambria Math"/>
+                  <w:i/>
+                  <w:sz w:val="96"/>
+                  <w:szCs w:val="96"/>
+                </w:rPr>
+              </m:ctrlPr>
+            </m:sSubPr>
+            <m:e>
+              <m:r>
+                <w:rPr>
+                  <w:rFonts w:ascii="Cambria Math" w:hAnsi="Cambria Math"/>
+                  <w:sz w:val="96"/>
+                  <w:szCs w:val="96"/>
+                </w:rPr>
+                <m:t>w</m:t>
+              </m:r>
+            </m:e>
+            <m:sub>
+              <m:r>
+                <w:rPr>
+                  <w:rFonts w:ascii="Cambria Math" w:hAnsi="Cambria Math"/>
+                  <w:sz w:val="96"/>
+                  <w:szCs w:val="96"/>
+                </w:rPr>
+                <m:t>41</m:t>
+              </m:r>
+            </m:sub>
+          </m:sSub>
+          <m:r>
+            <w:rPr>
+              <w:rFonts w:ascii="Cambria Math" w:hAnsi="Cambria Math"/>
+              <w:sz w:val="96"/>
+              <w:szCs w:val="96"/>
+            </w:rPr>
+            <m:t>+</m:t>
+          </m:r>
+          <m:sSub>
+            <m:sSubPr>
+              <m:ctrlPr>
+                <w:rPr>
+                  <w:rFonts w:ascii="Cambria Math" w:hAnsi="Cambria Math"/>
+                  <w:i/>
+                  <w:sz w:val="96"/>
+                  <w:szCs w:val="96"/>
+                </w:rPr>
+              </m:ctrlPr>
+            </m:sSubPr>
+            <m:e>
+              <m:r>
+                <w:rPr>
+                  <w:rFonts w:ascii="Cambria Math" w:hAnsi="Cambria Math"/>
+                  <w:sz w:val="96"/>
+                  <w:szCs w:val="96"/>
+                </w:rPr>
+                <m:t>w</m:t>
+              </m:r>
+            </m:e>
+            <m:sub>
+              <m:r>
+                <w:rPr>
+                  <w:rFonts w:ascii="Cambria Math" w:hAnsi="Cambria Math"/>
+                  <w:sz w:val="96"/>
+                  <w:szCs w:val="96"/>
+                </w:rPr>
+                <m:t>01</m:t>
+              </m:r>
+            </m:sub>
+          </m:sSub>
+        </m:oMath>
+      </m:oMathPara>
+    </w:p>
+    <w:p>
+      <w:pPr>
+        <w:rPr>
+          <w:sz w:val="96"/>
+          <w:szCs w:val="96"/>
+        </w:rPr>
+      </w:pPr>
+    </w:p>
+    <w:p>
+      <w:pPr>
+        <w:rPr>
+          <w:sz w:val="72"/>
+          <w:szCs w:val="72"/>
+        </w:rPr>
+      </w:pPr>
+      <m:oMathPara>
+        <m:oMath>
+          <m:sSub>
+            <m:sSubPr>
+              <m:ctrlPr>
+                <w:rPr>
+                  <w:rFonts w:ascii="Cambria Math" w:hAnsi="Cambria Math"/>
+                  <w:i/>
+                  <w:sz w:val="72"/>
+                  <w:szCs w:val="72"/>
+                </w:rPr>
+              </m:ctrlPr>
+            </m:sSubPr>
+            <m:e>
+              <m:r>
+                <w:rPr>
+                  <w:rFonts w:ascii="Cambria Math" w:hAnsi="Cambria Math"/>
+                  <w:sz w:val="72"/>
+                  <w:szCs w:val="72"/>
+                </w:rPr>
+                <m:t>O</m:t>
+              </m:r>
+            </m:e>
+            <m:sub>
+              <m:r>
+                <w:rPr>
+                  <w:rFonts w:ascii="Cambria Math" w:hAnsi="Cambria Math"/>
+                  <w:sz w:val="72"/>
+                  <w:szCs w:val="72"/>
+                </w:rPr>
+                <m:t>11</m:t>
+              </m:r>
+            </m:sub>
+          </m:sSub>
+          <m:r>
+            <w:rPr>
+              <w:rFonts w:ascii="Cambria Math" w:hAnsi="Cambria Math"/>
+              <w:sz w:val="72"/>
+              <w:szCs w:val="72"/>
+            </w:rPr>
+            <m:t>=φ</m:t>
+          </m:r>
+          <m:d>
+            <m:dPr>
+              <m:ctrlPr>
+                <w:rPr>
+                  <w:rFonts w:ascii="Cambria Math" w:hAnsi="Cambria Math"/>
+                  <w:i/>
+                  <w:sz w:val="72"/>
+                  <w:szCs w:val="72"/>
+                </w:rPr>
+              </m:ctrlPr>
+            </m:dPr>
+            <m:e>
               <m:sSub>
                 <m:sSubPr>
                   <m:ctrlPr>
                     <w:rPr>
                       <w:rFonts w:ascii="Cambria Math" w:hAnsi="Cambria Math"/>
                       <w:i/>
-                      <w:sz w:val="44"/>
-                      <w:szCs w:val="44"/>
+                      <w:sz w:val="72"/>
+                      <w:szCs w:val="72"/>
                     </w:rPr>
                   </m:ctrlPr>
                 </m:sSubPr>
@@ -148,8 +628,186 @@
                   <m:r>
                     <w:rPr>
                       <w:rFonts w:ascii="Cambria Math" w:hAnsi="Cambria Math"/>
-                      <w:sz w:val="44"/>
-                      <w:szCs w:val="44"/>
+                      <w:sz w:val="72"/>
+                      <w:szCs w:val="72"/>
+                    </w:rPr>
+                    <m:t>v</m:t>
+                  </m:r>
+                </m:e>
+                <m:sub>
+                  <m:r>
+                    <w:rPr>
+                      <w:rFonts w:ascii="Cambria Math" w:hAnsi="Cambria Math"/>
+                      <w:sz w:val="72"/>
+                      <w:szCs w:val="72"/>
+                    </w:rPr>
+                    <m:t>11</m:t>
+                  </m:r>
+                </m:sub>
+              </m:sSub>
+            </m:e>
+          </m:d>
+          <m:r>
+            <w:rPr>
+              <w:rFonts w:ascii="Cambria Math" w:hAnsi="Cambria Math"/>
+              <w:sz w:val="72"/>
+              <w:szCs w:val="72"/>
+            </w:rPr>
+            <m:t xml:space="preserve">= </m:t>
+          </m:r>
+          <m:r>
+            <w:rPr>
+              <w:rFonts w:ascii="Cambria Math" w:hAnsi="Cambria Math"/>
+              <w:sz w:val="72"/>
+              <w:szCs w:val="72"/>
+            </w:rPr>
+            <m:t>φ</m:t>
+          </m:r>
+          <m:d>
+            <m:dPr>
+              <m:ctrlPr>
+                <w:rPr>
+                  <w:rFonts w:ascii="Cambria Math" w:hAnsi="Cambria Math"/>
+                  <w:i/>
+                  <w:sz w:val="72"/>
+                  <w:szCs w:val="72"/>
+                </w:rPr>
+              </m:ctrlPr>
+            </m:dPr>
+            <m:e>
+              <m:nary>
+                <m:naryPr>
+                  <m:chr m:val="∑"/>
+                  <m:limLoc m:val="undOvr"/>
+                  <m:ctrlPr>
+                    <w:rPr>
+                      <w:rFonts w:ascii="Cambria Math" w:hAnsi="Cambria Math"/>
+                      <w:i/>
+                      <w:sz w:val="72"/>
+                      <w:szCs w:val="72"/>
+                    </w:rPr>
+                  </m:ctrlPr>
+                </m:naryPr>
+                <m:sub>
+                  <m:r>
+                    <w:rPr>
+                      <w:rFonts w:ascii="Cambria Math" w:hAnsi="Cambria Math"/>
+                      <w:sz w:val="72"/>
+                      <w:szCs w:val="72"/>
+                    </w:rPr>
+                    <m:t>i=1</m:t>
+                  </m:r>
+                </m:sub>
+                <m:sup>
+                  <m:r>
+                    <w:rPr>
+                      <w:rFonts w:ascii="Cambria Math" w:hAnsi="Cambria Math"/>
+                      <w:sz w:val="72"/>
+                      <w:szCs w:val="72"/>
+                    </w:rPr>
+                    <m:t>n</m:t>
+                  </m:r>
+                </m:sup>
+                <m:e>
+                  <m:sSub>
+                    <m:sSubPr>
+                      <m:ctrlPr>
+                        <w:rPr>
+                          <w:rFonts w:ascii="Cambria Math" w:hAnsi="Cambria Math"/>
+                          <w:i/>
+                          <w:sz w:val="72"/>
+                          <w:szCs w:val="72"/>
+                        </w:rPr>
+                      </m:ctrlPr>
+                    </m:sSubPr>
+                    <m:e>
+                      <m:r>
+                        <w:rPr>
+                          <w:rFonts w:ascii="Cambria Math" w:hAnsi="Cambria Math"/>
+                          <w:sz w:val="72"/>
+                          <w:szCs w:val="72"/>
+                        </w:rPr>
+                        <m:t>x</m:t>
+                      </m:r>
+                    </m:e>
+                    <m:sub>
+                      <m:r>
+                        <w:rPr>
+                          <w:rFonts w:ascii="Cambria Math" w:hAnsi="Cambria Math"/>
+                          <w:sz w:val="72"/>
+                          <w:szCs w:val="72"/>
+                        </w:rPr>
+                        <m:t>i</m:t>
+                      </m:r>
+                    </m:sub>
+                  </m:sSub>
+                  <m:r>
+                    <w:rPr>
+                      <w:rFonts w:ascii="Cambria Math" w:hAnsi="Cambria Math"/>
+                      <w:sz w:val="72"/>
+                      <w:szCs w:val="72"/>
+                    </w:rPr>
+                    <m:t>∙</m:t>
+                  </m:r>
+                  <m:sSub>
+                    <m:sSubPr>
+                      <m:ctrlPr>
+                        <w:rPr>
+                          <w:rFonts w:ascii="Cambria Math" w:hAnsi="Cambria Math"/>
+                          <w:i/>
+                          <w:sz w:val="72"/>
+                          <w:szCs w:val="72"/>
+                        </w:rPr>
+                      </m:ctrlPr>
+                    </m:sSubPr>
+                    <m:e>
+                      <m:r>
+                        <w:rPr>
+                          <w:rFonts w:ascii="Cambria Math" w:hAnsi="Cambria Math"/>
+                          <w:sz w:val="72"/>
+                          <w:szCs w:val="72"/>
+                        </w:rPr>
+                        <m:t>w</m:t>
+                      </m:r>
+                    </m:e>
+                    <m:sub>
+                      <m:r>
+                        <w:rPr>
+                          <w:rFonts w:ascii="Cambria Math" w:hAnsi="Cambria Math"/>
+                          <w:sz w:val="72"/>
+                          <w:szCs w:val="72"/>
+                        </w:rPr>
+                        <m:t>i</m:t>
+                      </m:r>
+                    </m:sub>
+                  </m:sSub>
+                </m:e>
+              </m:nary>
+              <m:r>
+                <w:rPr>
+                  <w:rFonts w:ascii="Cambria Math" w:hAnsi="Cambria Math"/>
+                  <w:sz w:val="72"/>
+                  <w:szCs w:val="72"/>
+                </w:rPr>
+                <m:t>+</m:t>
+              </m:r>
+              <m:sSub>
+                <m:sSubPr>
+                  <m:ctrlPr>
+                    <w:rPr>
+                      <w:rFonts w:ascii="Cambria Math" w:hAnsi="Cambria Math"/>
+                      <w:i/>
+                      <w:sz w:val="72"/>
+                      <w:szCs w:val="72"/>
+                    </w:rPr>
+                  </m:ctrlPr>
+                </m:sSubPr>
+                <m:e>
+                  <m:r>
+                    <w:rPr>
+                      <w:rFonts w:ascii="Cambria Math" w:hAnsi="Cambria Math"/>
+                      <w:sz w:val="72"/>
+                      <w:szCs w:val="72"/>
                     </w:rPr>
                     <m:t>w</m:t>
                   </m:r>
@@ -158,21 +816,21 @@
                   <m:r>
                     <w:rPr>
                       <w:rFonts w:ascii="Cambria Math" w:hAnsi="Cambria Math"/>
-                      <w:sz w:val="44"/>
-                      <w:szCs w:val="44"/>
+                      <w:sz w:val="72"/>
+                      <w:szCs w:val="72"/>
                     </w:rPr>
                     <m:t>0</m:t>
                   </m:r>
                 </m:sub>
               </m:sSub>
             </m:e>
-          </m:nary>
+          </m:d>
         </m:oMath>
       </m:oMathPara>
     </w:p>
     <w:sectPr>
-      <w:pgSz w:w="11906" w:h="16838"/>
-      <w:pgMar w:top="1417" w:right="1417" w:bottom="1134" w:left="1417" w:header="708" w:footer="708" w:gutter="0"/>
+      <w:pgSz w:w="16838" w:h="11906" w:orient="landscape"/>
+      <w:pgMar w:top="1417" w:right="1417" w:bottom="1417" w:left="1134" w:header="708" w:footer="708" w:gutter="0"/>
       <w:cols w:space="708"/>
       <w:docGrid w:linePitch="360"/>
     </w:sectPr>

</xml_diff>